<commit_message>
Modificações nos requisitos funcionais
</commit_message>
<xml_diff>
--- a/Levantamento de Requisitos.docx
+++ b/Levantamento de Requisitos.docx
@@ -4,7 +4,7 @@
   <w:body>
     <w:p>
       <w:r>
-        <w:t>Descrição:  O Software tem o intuito de ajudar a gerenciar uma escola, desde os funcionários até os alunos, contando com um banco de dados para armazenar os dados</w:t>
+        <w:t>Descrição:  O Software tem o intuito de ajudar a gerenciar uma escola, desde os funcionários até os alunos</w:t>
       </w:r>
       <w:r>
         <w:t>.</w:t>
@@ -18,32 +18,67 @@
     </w:p>
     <w:p>
       <w:r>
-        <w:t>-Login ADM</w:t>
+        <w:t>-</w:t>
+      </w:r>
+      <w:r>
+        <w:t xml:space="preserve"> Apresentar a capacidade de realizar o registro, edição e deleção </w:t>
+      </w:r>
+      <w:r>
+        <w:t>dos funcionários</w:t>
+      </w:r>
+      <w:r>
+        <w:t>, professores e alunos.</w:t>
       </w:r>
     </w:p>
     <w:p>
       <w:r>
-        <w:t>-CRUD dos funcionários.</w:t>
+        <w:t>- Gerenciar a relação das disciplinas, bem como os horários e a grade curricular da escola.</w:t>
       </w:r>
     </w:p>
     <w:p>
       <w:r>
-        <w:t>-Sistema para gerar CALENDÁRIO escolar</w:t>
+        <w:t>- Gerenciar as faltas, suspensão e histórico escolar de um aluno.</w:t>
       </w:r>
     </w:p>
     <w:p>
       <w:r>
-        <w:t>-Determinar Suspensão de alunos</w:t>
+        <w:t>-</w:t>
+      </w:r>
+      <w:r>
+        <w:t xml:space="preserve"> G</w:t>
+      </w:r>
+      <w:r>
+        <w:t xml:space="preserve">erar </w:t>
+      </w:r>
+      <w:r>
+        <w:t xml:space="preserve">um </w:t>
+      </w:r>
+      <w:r>
+        <w:t>CALENDÁRIO escolar</w:t>
       </w:r>
     </w:p>
     <w:p>
       <w:r>
-        <w:t>-Mandar e-mail direto do software</w:t>
+        <w:t>-</w:t>
+      </w:r>
+      <w:r>
+        <w:t xml:space="preserve"> O sistema deve ser capaz de suspender alunos</w:t>
       </w:r>
     </w:p>
     <w:p>
       <w:r>
-        <w:t>-Gerenciar salários, atrasos e pagamentos.</w:t>
+        <w:t>-</w:t>
+      </w:r>
+      <w:r>
+        <w:t xml:space="preserve"> G</w:t>
+      </w:r>
+      <w:r>
+        <w:t>erenciar salários, atrasos e pagamentos.</w:t>
+      </w:r>
+    </w:p>
+    <w:p>
+      <w:r>
+        <w:t>- Deve apresentar opções de recuperação de senha.</w:t>
       </w:r>
     </w:p>
     <w:sectPr>
@@ -482,6 +517,17 @@
     <w:semiHidden/>
     <w:unhideWhenUsed/>
   </w:style>
+  <w:style w:type="paragraph" w:styleId="PargrafodaLista">
+    <w:name w:val="List Paragraph"/>
+    <w:basedOn w:val="Normal"/>
+    <w:uiPriority w:val="34"/>
+    <w:qFormat/>
+    <w:rsid w:val="00EE31FA"/>
+    <w:pPr>
+      <w:ind w:left="720"/>
+      <w:contextualSpacing/>
+    </w:pPr>
+  </w:style>
 </w:styles>
 </file>
 

</xml_diff>